<commit_message>
Final proposal is done
</commit_message>
<xml_diff>
--- a/Final Paper/Hossain_Final_Proposal.docx
+++ b/Final Paper/Hossain_Final_Proposal.docx
@@ -1226,8 +1226,6 @@
           <w:rFonts w:ascii="Times New Roman" w:hAnsi="Times New Roman" w:cs="Times New Roman"/>
         </w:rPr>
       </w:pPr>
-      <w:bookmarkStart w:id="0" w:name="_GoBack"/>
-      <w:bookmarkEnd w:id="0"/>
     </w:p>
     <w:p>
       <w:pPr>
@@ -5407,7 +5405,39 @@
         <w:rPr>
           <w:rFonts w:ascii="Times New Roman" w:hAnsi="Times New Roman" w:cs="Times New Roman"/>
         </w:rPr>
-        <w:t>In short, the lack of women in tech is a problem to be addressed at the middle/high-school level, and the report suggests that providing resources and programs to improve female STEM retention at schools is the key to improving postsecondary retention. For example in its annual report, the Freehold Regional Schooling District (FRSD) details how a record few female students (350 out of a total female population of 6,000) surveyed had any interest in pursuing IT/CSRF (Freehold Regional High School District, 2016, p. 4). Unsurprisingly, the district does not have a strong tech community for students to benefit from, few opportunities or events related to computer science, and there are no clubs/activities that can help foster an interest in the field. Ultimately, this means that educational institutions need to work harder in order to foster environments that encourage women to enter IT/CSRF. This is something that, according to the research of Spertus, will help to balance out the gender gap in tech and encourage more women to enter the industry (Spertus, 1991, p. 5). In cases such as the FRSD, it will help to embolden a generation of young female computer scientists to actualize their potential as engineers, thinkers, students.</w:t>
+        <w:t xml:space="preserve">In short, the lack of women in tech is a problem to be addressed at the middle/high-school level, and the report suggests that providing resources and programs to improve female STEM retention at schools is the key to improving postsecondary retention. </w:t>
+      </w:r>
+      <w:r>
+        <w:rPr>
+          <w:rFonts w:ascii="Times New Roman" w:hAnsi="Times New Roman" w:cs="Times New Roman"/>
+        </w:rPr>
+        <w:t xml:space="preserve">One of the most egregious districts is </w:t>
+      </w:r>
+      <w:r>
+        <w:rPr>
+          <w:rFonts w:ascii="Times New Roman" w:hAnsi="Times New Roman" w:cs="Times New Roman"/>
+        </w:rPr>
+        <w:t>the Freehold Regional Schooling District (FRSD)</w:t>
+      </w:r>
+      <w:r>
+        <w:rPr>
+          <w:rFonts w:ascii="Times New Roman" w:hAnsi="Times New Roman" w:cs="Times New Roman"/>
+        </w:rPr>
+        <w:t>. In its annual report, the FRSD</w:t>
+      </w:r>
+      <w:r>
+        <w:rPr>
+          <w:rFonts w:ascii="Times New Roman" w:hAnsi="Times New Roman" w:cs="Times New Roman"/>
+        </w:rPr>
+        <w:t xml:space="preserve"> details how a record few female students (350 out of a total female population of 6,000) surveyed had any interest in pursuing IT/CSRF </w:t>
+      </w:r>
+      <w:bookmarkStart w:id="0" w:name="_GoBack"/>
+      <w:bookmarkEnd w:id="0"/>
+      <w:r>
+        <w:rPr>
+          <w:rFonts w:ascii="Times New Roman" w:hAnsi="Times New Roman" w:cs="Times New Roman"/>
+        </w:rPr>
+        <w:t>(Freehold Regional High School District, 2016, p. 4). Unsurprisingly, the district does not have a strong tech community for students to benefit from, few opportunities or events related to computer science, and there are no clubs/activities that can help foster an interest in the field. Ultimately, this means that educational institutions need to work harder in order to foster environments that encourage women to enter IT/CSRF. This is something that, according to the research of Spertus, will help to balance out the gender gap in tech and encourage more women to enter the industry (Spertus, 1991, p. 5). In cases such as the FRSD, it will help to embolden a generation of young female computer scientists to actualize their potential as engineers, thinkers, students.</w:t>
       </w:r>
     </w:p>
     <w:p>
@@ -8112,7 +8142,7 @@
               <w:rPr>
                 <w:rFonts w:ascii="Times New Roman" w:hAnsi="Times New Roman" w:cs="Times New Roman"/>
               </w:rPr>
-              <w:t xml:space="preserve"> – April 30, 2017</w:t>
+              <w:t xml:space="preserve"> – April 30, 2018</w:t>
             </w:r>
           </w:p>
         </w:tc>
@@ -14307,7 +14337,7 @@
         <w:rFonts w:ascii="Times New Roman" w:hAnsi="Times New Roman" w:cs="Times New Roman"/>
         <w:noProof/>
       </w:rPr>
-      <w:t>12</w:t>
+      <w:t>4</w:t>
     </w:r>
     <w:r>
       <w:rPr>
@@ -15757,7 +15787,7 @@
 </file>
 
 <file path=customXml/itemProps1.xml><?xml version="1.0" encoding="utf-8"?>
-<ds:datastoreItem xmlns:ds="http://schemas.openxmlformats.org/officeDocument/2006/customXml" ds:itemID="{9F996BB4-85CB-4B4D-9FCC-EEF0828DD485}">
+<ds:datastoreItem xmlns:ds="http://schemas.openxmlformats.org/officeDocument/2006/customXml" ds:itemID="{74A6B94E-93C0-D84A-8DEE-42C900BC93AF}">
   <ds:schemaRefs>
     <ds:schemaRef ds:uri="http://schemas.openxmlformats.org/officeDocument/2006/bibliography"/>
   </ds:schemaRefs>

</xml_diff>